<commit_message>
Hinzufügen Anforderungen. Erweiterung Testprotokoll.
</commit_message>
<xml_diff>
--- a/TestPlan.docx
+++ b/TestPlan.docx
@@ -1,18 +1,20 @@
 
 <file path=word/document.xml><?xml version="1.0" encoding="utf-8"?>
-<w:document xmlns:wpc="http://schemas.microsoft.com/office/word/2010/wordprocessingCanvas" xmlns:cx="http://schemas.microsoft.com/office/drawing/2014/chartex" xmlns:cx1="http://schemas.microsoft.com/office/drawing/2015/9/8/chartex" xmlns:cx2="http://schemas.microsoft.com/office/drawing/2015/10/21/chartex" xmlns:cx3="http://schemas.microsoft.com/office/drawing/2016/5/9/chartex" xmlns:cx4="http://schemas.microsoft.com/office/drawing/2016/5/10/chartex" xmlns:cx5="http://schemas.microsoft.com/office/drawing/2016/5/11/chartex" xmlns:cx6="http://schemas.microsoft.com/office/drawing/2016/5/12/chartex" xmlns:cx7="http://schemas.microsoft.com/office/drawing/2016/5/13/chartex" xmlns:cx8="http://schemas.microsoft.com/office/drawing/2016/5/14/chartex" xmlns:mc="http://schemas.openxmlformats.org/markup-compatibility/2006" xmlns:aink="http://schemas.microsoft.com/office/drawing/2016/ink" xmlns:am3d="http://schemas.microsoft.com/office/drawing/2017/model3d" xmlns:o="urn:schemas-microsoft-com:office:office" xmlns:r="http://schemas.openxmlformats.org/officeDocument/2006/relationships" xmlns:m="http://schemas.openxmlformats.org/officeDocument/2006/math" xmlns:v="urn:schemas-microsoft-com:vml" xmlns:wp14="http://schemas.microsoft.com/office/word/2010/wordprocessingDrawing" xmlns:wp="http://schemas.openxmlformats.org/drawingml/2006/wordprocessingDrawing" xmlns:w10="urn:schemas-microsoft-com:office:word" xmlns:w="http://schemas.openxmlformats.org/wordprocessingml/2006/main" xmlns:w14="http://schemas.microsoft.com/office/word/2010/wordml" xmlns:w15="http://schemas.microsoft.com/office/word/2012/wordml" xmlns:w16cid="http://schemas.microsoft.com/office/word/2016/wordml/cid" xmlns:w16se="http://schemas.microsoft.com/office/word/2015/wordml/symex" xmlns:wpg="http://schemas.microsoft.com/office/word/2010/wordprocessingGroup" xmlns:wpi="http://schemas.microsoft.com/office/word/2010/wordprocessingInk" xmlns:wne="http://schemas.microsoft.com/office/word/2006/wordml" xmlns:wps="http://schemas.microsoft.com/office/word/2010/wordprocessingShape" mc:Ignorable="w14 w15 w16se w16cid wp14">
+<w:document xmlns:wpc="http://schemas.microsoft.com/office/word/2010/wordprocessingCanvas" xmlns:cx="http://schemas.microsoft.com/office/drawing/2014/chartex" xmlns:cx1="http://schemas.microsoft.com/office/drawing/2015/9/8/chartex" xmlns:mc="http://schemas.openxmlformats.org/markup-compatibility/2006" xmlns:o="urn:schemas-microsoft-com:office:office" xmlns:r="http://schemas.openxmlformats.org/officeDocument/2006/relationships" xmlns:m="http://schemas.openxmlformats.org/officeDocument/2006/math" xmlns:v="urn:schemas-microsoft-com:vml" xmlns:wp14="http://schemas.microsoft.com/office/word/2010/wordprocessingDrawing" xmlns:wp="http://schemas.openxmlformats.org/drawingml/2006/wordprocessingDrawing" xmlns:w10="urn:schemas-microsoft-com:office:word" xmlns:w="http://schemas.openxmlformats.org/wordprocessingml/2006/main" xmlns:w14="http://schemas.microsoft.com/office/word/2010/wordml" xmlns:w15="http://schemas.microsoft.com/office/word/2012/wordml" xmlns:w16se="http://schemas.microsoft.com/office/word/2015/wordml/symex" xmlns:wpg="http://schemas.microsoft.com/office/word/2010/wordprocessingGroup" xmlns:wpi="http://schemas.microsoft.com/office/word/2010/wordprocessingInk" xmlns:wne="http://schemas.microsoft.com/office/word/2006/wordml" xmlns:wps="http://schemas.microsoft.com/office/word/2010/wordprocessingShape" mc:Ignorable="w14 w15 w16se wp14">
   <w:body>
     <w:p>
       <w:pPr>
         <w:rPr>
           <w:rFonts w:asciiTheme="majorHAnsi" w:hAnsiTheme="majorHAnsi" w:cstheme="majorHAnsi"/>
           <w:sz w:val="48"/>
+          <w:lang w:val="en-US"/>
         </w:rPr>
       </w:pPr>
       <w:r>
         <w:rPr>
           <w:rFonts w:asciiTheme="majorHAnsi" w:hAnsiTheme="majorHAnsi" w:cstheme="majorHAnsi"/>
           <w:sz w:val="48"/>
+          <w:lang w:val="en-US"/>
         </w:rPr>
         <w:t>Testprotokoll</w:t>
       </w:r>
@@ -23,6 +25,7 @@
           <w:rFonts w:asciiTheme="majorHAnsi" w:hAnsiTheme="majorHAnsi" w:cstheme="majorHAnsi"/>
           <w:sz w:val="24"/>
           <w:szCs w:val="24"/>
+          <w:lang w:val="en-US"/>
         </w:rPr>
       </w:pPr>
       <w:r>
@@ -30,6 +33,7 @@
           <w:rFonts w:asciiTheme="majorHAnsi" w:hAnsiTheme="majorHAnsi" w:cstheme="majorHAnsi"/>
           <w:sz w:val="24"/>
           <w:szCs w:val="24"/>
+          <w:lang w:val="en-US"/>
         </w:rPr>
         <w:t xml:space="preserve">Testobjekt: </w:t>
       </w:r>
@@ -38,6 +42,7 @@
           <w:rFonts w:asciiTheme="majorHAnsi" w:hAnsiTheme="majorHAnsi" w:cstheme="majorHAnsi"/>
           <w:sz w:val="24"/>
           <w:szCs w:val="24"/>
+          <w:lang w:val="en-US"/>
         </w:rPr>
         <w:t>Lift Simulation</w:t>
       </w:r>
@@ -46,6 +51,7 @@
           <w:rFonts w:asciiTheme="majorHAnsi" w:hAnsiTheme="majorHAnsi" w:cstheme="majorHAnsi"/>
           <w:sz w:val="24"/>
           <w:szCs w:val="24"/>
+          <w:lang w:val="en-US"/>
         </w:rPr>
         <w:t xml:space="preserve"> </w:t>
       </w:r>
@@ -56,6 +62,7 @@
           <w:rFonts w:asciiTheme="majorHAnsi" w:hAnsiTheme="majorHAnsi" w:cstheme="majorHAnsi"/>
           <w:sz w:val="24"/>
           <w:szCs w:val="24"/>
+          <w:lang w:val="en-US"/>
         </w:rPr>
       </w:pPr>
       <w:r>
@@ -63,6 +70,7 @@
           <w:rFonts w:asciiTheme="majorHAnsi" w:hAnsiTheme="majorHAnsi" w:cstheme="majorHAnsi"/>
           <w:sz w:val="24"/>
           <w:szCs w:val="24"/>
+          <w:lang w:val="en-US"/>
         </w:rPr>
         <w:t xml:space="preserve">Version: </w:t>
       </w:r>
@@ -71,6 +79,7 @@
           <w:rFonts w:asciiTheme="majorHAnsi" w:hAnsiTheme="majorHAnsi" w:cstheme="majorHAnsi"/>
           <w:sz w:val="24"/>
           <w:szCs w:val="24"/>
+          <w:lang w:val="en-US"/>
         </w:rPr>
         <w:t>1</w:t>
       </w:r>
@@ -559,19 +568,7 @@
               <w:rPr>
                 <w:rFonts w:asciiTheme="majorHAnsi" w:hAnsiTheme="majorHAnsi" w:cstheme="majorHAnsi"/>
               </w:rPr>
-              <w:t xml:space="preserve">Nummer </w:t>
-            </w:r>
-            <w:r>
-              <w:rPr>
-                <w:rFonts w:asciiTheme="majorHAnsi" w:hAnsiTheme="majorHAnsi" w:cstheme="majorHAnsi"/>
-              </w:rPr>
-              <w:t>3</w:t>
-            </w:r>
-            <w:r>
-              <w:rPr>
-                <w:rFonts w:asciiTheme="majorHAnsi" w:hAnsiTheme="majorHAnsi" w:cstheme="majorHAnsi"/>
-              </w:rPr>
-              <w:t xml:space="preserve"> in Lift Terminal eingeben.</w:t>
+              <w:t>Nummer 3 in Lift Terminal eingeben.</w:t>
             </w:r>
           </w:p>
         </w:tc>
@@ -614,13 +611,7 @@
               <w:rPr>
                 <w:rFonts w:asciiTheme="majorHAnsi" w:hAnsiTheme="majorHAnsi" w:cstheme="majorHAnsi"/>
               </w:rPr>
-              <w:t xml:space="preserve">Der Lift fährt bis Etage </w:t>
-            </w:r>
-            <w:r>
-              <w:rPr>
-                <w:rFonts w:asciiTheme="majorHAnsi" w:hAnsiTheme="majorHAnsi" w:cstheme="majorHAnsi"/>
-              </w:rPr>
-              <w:t>3 und wenn es die Etage 3 erreicht, wird die Tür geöffnet.</w:t>
+              <w:t>Der Lift fährt bis Etage 3 und wenn es die Etage 3 erreicht, wird die Tür geöffnet.</w:t>
             </w:r>
           </w:p>
         </w:tc>
@@ -847,13 +838,7 @@
               <w:rPr>
                 <w:rFonts w:asciiTheme="majorHAnsi" w:hAnsiTheme="majorHAnsi" w:cstheme="majorHAnsi"/>
               </w:rPr>
-              <w:t>Nummer 1 in Lift Terminal eingeben.</w:t>
-            </w:r>
-            <w:r>
-              <w:rPr>
-                <w:rFonts w:asciiTheme="majorHAnsi" w:hAnsiTheme="majorHAnsi" w:cstheme="majorHAnsi"/>
-              </w:rPr>
-              <w:t xml:space="preserve"> Nachdem der Lift die Etage 1 erreicht, wird Nummer 2 angegeben.</w:t>
+              <w:t>Nummer 1 in Lift Terminal eingeben. Nachdem der Lift die Etage 1 erreicht, wird Nummer 2 angegeben.</w:t>
             </w:r>
           </w:p>
         </w:tc>
@@ -1496,43 +1481,7 @@
               <w:rPr>
                 <w:rFonts w:asciiTheme="majorHAnsi" w:hAnsiTheme="majorHAnsi" w:cstheme="majorHAnsi"/>
               </w:rPr>
-              <w:t xml:space="preserve">Nummer </w:t>
-            </w:r>
-            <w:r>
-              <w:rPr>
-                <w:rFonts w:asciiTheme="majorHAnsi" w:hAnsiTheme="majorHAnsi" w:cstheme="majorHAnsi"/>
-              </w:rPr>
-              <w:t xml:space="preserve">3 wird </w:t>
-            </w:r>
-            <w:r>
-              <w:rPr>
-                <w:rFonts w:asciiTheme="majorHAnsi" w:hAnsiTheme="majorHAnsi" w:cstheme="majorHAnsi"/>
-              </w:rPr>
-              <w:t>i</w:t>
-            </w:r>
-            <w:r>
-              <w:rPr>
-                <w:rFonts w:asciiTheme="majorHAnsi" w:hAnsiTheme="majorHAnsi" w:cstheme="majorHAnsi"/>
-              </w:rPr>
-              <w:t>m</w:t>
-            </w:r>
-            <w:r>
-              <w:rPr>
-                <w:rFonts w:asciiTheme="majorHAnsi" w:hAnsiTheme="majorHAnsi" w:cstheme="majorHAnsi"/>
-              </w:rPr>
-              <w:t xml:space="preserve"> Lift Terminal </w:t>
-            </w:r>
-            <w:r>
-              <w:rPr>
-                <w:rFonts w:asciiTheme="majorHAnsi" w:hAnsiTheme="majorHAnsi" w:cstheme="majorHAnsi"/>
-              </w:rPr>
-              <w:t>eingegeben</w:t>
-            </w:r>
-            <w:r>
-              <w:rPr>
-                <w:rFonts w:asciiTheme="majorHAnsi" w:hAnsiTheme="majorHAnsi" w:cstheme="majorHAnsi"/>
-              </w:rPr>
-              <w:t>.</w:t>
+              <w:t>Nummer 3 wird im Lift Terminal eingegeben.</w:t>
             </w:r>
           </w:p>
         </w:tc>
@@ -1719,7 +1668,7 @@
               <w:rPr>
                 <w:rFonts w:asciiTheme="majorHAnsi" w:hAnsiTheme="majorHAnsi" w:cstheme="majorHAnsi"/>
               </w:rPr>
-              <w:t>4</w:t>
+              <w:t>6</w:t>
             </w:r>
           </w:p>
         </w:tc>
@@ -1802,19 +1751,7 @@
               <w:rPr>
                 <w:rFonts w:asciiTheme="majorHAnsi" w:hAnsiTheme="majorHAnsi" w:cstheme="majorHAnsi"/>
               </w:rPr>
-              <w:t xml:space="preserve">Nummer </w:t>
-            </w:r>
-            <w:r>
-              <w:rPr>
-                <w:rFonts w:asciiTheme="majorHAnsi" w:hAnsiTheme="majorHAnsi" w:cstheme="majorHAnsi"/>
-              </w:rPr>
-              <w:t xml:space="preserve">2 </w:t>
-            </w:r>
-            <w:r>
-              <w:rPr>
-                <w:rFonts w:asciiTheme="majorHAnsi" w:hAnsiTheme="majorHAnsi" w:cstheme="majorHAnsi"/>
-              </w:rPr>
-              <w:t>wird im Lift Terminal eingegeben.</w:t>
+              <w:t>Nummer 2 wird im Lift Terminal eingegeben.</w:t>
             </w:r>
           </w:p>
         </w:tc>
@@ -1972,8 +1909,1377 @@
               </w:rPr>
               <w:t>ok</w:t>
             </w:r>
+          </w:p>
+        </w:tc>
+      </w:tr>
+    </w:tbl>
+    <w:p>
+      <w:pPr>
+        <w:rPr>
+          <w:rFonts w:asciiTheme="majorHAnsi" w:hAnsiTheme="majorHAnsi" w:cstheme="majorHAnsi"/>
+        </w:rPr>
+      </w:pPr>
+    </w:p>
+    <w:tbl>
+      <w:tblPr>
+        <w:tblStyle w:val="Gitternetztabelle4Akzent2"/>
+        <w:tblW w:w="0" w:type="auto"/>
+        <w:tblLook w:val="04A0" w:firstRow="1" w:lastRow="0" w:firstColumn="1" w:lastColumn="0" w:noHBand="0" w:noVBand="1"/>
+      </w:tblPr>
+      <w:tblGrid>
+        <w:gridCol w:w="4508"/>
+        <w:gridCol w:w="4508"/>
+      </w:tblGrid>
+      <w:tr>
+        <w:trPr>
+          <w:cnfStyle w:val="100000000000" w:firstRow="1" w:lastRow="0" w:firstColumn="0" w:lastColumn="0" w:oddVBand="0" w:evenVBand="0" w:oddHBand="0" w:evenHBand="0" w:firstRowFirstColumn="0" w:firstRowLastColumn="0" w:lastRowFirstColumn="0" w:lastRowLastColumn="0"/>
+        </w:trPr>
+        <w:tc>
+          <w:tcPr>
+            <w:cnfStyle w:val="001000000000" w:firstRow="0" w:lastRow="0" w:firstColumn="1" w:lastColumn="0" w:oddVBand="0" w:evenVBand="0" w:oddHBand="0" w:evenHBand="0" w:firstRowFirstColumn="0" w:firstRowLastColumn="0" w:lastRowFirstColumn="0" w:lastRowLastColumn="0"/>
+            <w:tcW w:w="4508" w:type="dxa"/>
+          </w:tcPr>
+          <w:p>
+            <w:pPr>
+              <w:rPr>
+                <w:rFonts w:asciiTheme="majorHAnsi" w:hAnsiTheme="majorHAnsi" w:cstheme="majorHAnsi"/>
+              </w:rPr>
+            </w:pPr>
+            <w:r>
+              <w:rPr>
+                <w:rFonts w:asciiTheme="majorHAnsi" w:hAnsiTheme="majorHAnsi" w:cstheme="majorHAnsi"/>
+              </w:rPr>
+              <w:t>ID</w:t>
+            </w:r>
+          </w:p>
+        </w:tc>
+        <w:tc>
+          <w:tcPr>
+            <w:tcW w:w="4508" w:type="dxa"/>
+          </w:tcPr>
+          <w:p>
+            <w:pPr>
+              <w:cnfStyle w:val="100000000000" w:firstRow="1" w:lastRow="0" w:firstColumn="0" w:lastColumn="0" w:oddVBand="0" w:evenVBand="0" w:oddHBand="0" w:evenHBand="0" w:firstRowFirstColumn="0" w:firstRowLastColumn="0" w:lastRowFirstColumn="0" w:lastRowLastColumn="0"/>
+              <w:rPr>
+                <w:rFonts w:asciiTheme="majorHAnsi" w:hAnsiTheme="majorHAnsi" w:cstheme="majorHAnsi"/>
+              </w:rPr>
+            </w:pPr>
+            <w:r>
+              <w:rPr>
+                <w:rFonts w:asciiTheme="majorHAnsi" w:hAnsiTheme="majorHAnsi" w:cstheme="majorHAnsi"/>
+              </w:rPr>
+              <w:t>7</w:t>
+            </w:r>
+          </w:p>
+        </w:tc>
+      </w:tr>
+      <w:tr>
+        <w:trPr>
+          <w:cnfStyle w:val="000000100000" w:firstRow="0" w:lastRow="0" w:firstColumn="0" w:lastColumn="0" w:oddVBand="0" w:evenVBand="0" w:oddHBand="1" w:evenHBand="0" w:firstRowFirstColumn="0" w:firstRowLastColumn="0" w:lastRowFirstColumn="0" w:lastRowLastColumn="0"/>
+        </w:trPr>
+        <w:tc>
+          <w:tcPr>
+            <w:cnfStyle w:val="001000000000" w:firstRow="0" w:lastRow="0" w:firstColumn="1" w:lastColumn="0" w:oddVBand="0" w:evenVBand="0" w:oddHBand="0" w:evenHBand="0" w:firstRowFirstColumn="0" w:firstRowLastColumn="0" w:lastRowFirstColumn="0" w:lastRowLastColumn="0"/>
+            <w:tcW w:w="4508" w:type="dxa"/>
+          </w:tcPr>
+          <w:p>
+            <w:pPr>
+              <w:rPr>
+                <w:rFonts w:asciiTheme="majorHAnsi" w:hAnsiTheme="majorHAnsi" w:cstheme="majorHAnsi"/>
+              </w:rPr>
+            </w:pPr>
+            <w:r>
+              <w:rPr>
+                <w:rFonts w:asciiTheme="majorHAnsi" w:hAnsiTheme="majorHAnsi" w:cstheme="majorHAnsi"/>
+              </w:rPr>
+              <w:t>Beschreibung</w:t>
+            </w:r>
+          </w:p>
+        </w:tc>
+        <w:tc>
+          <w:tcPr>
+            <w:tcW w:w="4508" w:type="dxa"/>
+          </w:tcPr>
+          <w:p>
+            <w:pPr>
+              <w:cnfStyle w:val="000000100000" w:firstRow="0" w:lastRow="0" w:firstColumn="0" w:lastColumn="0" w:oddVBand="0" w:evenVBand="0" w:oddHBand="1" w:evenHBand="0" w:firstRowFirstColumn="0" w:firstRowLastColumn="0" w:lastRowFirstColumn="0" w:lastRowLastColumn="0"/>
+              <w:rPr>
+                <w:rFonts w:asciiTheme="majorHAnsi" w:hAnsiTheme="majorHAnsi" w:cstheme="majorHAnsi"/>
+              </w:rPr>
+            </w:pPr>
+            <w:r>
+              <w:rPr>
+                <w:rFonts w:asciiTheme="majorHAnsi" w:hAnsiTheme="majorHAnsi" w:cstheme="majorHAnsi"/>
+              </w:rPr>
+              <w:t>Reservation des Lifts</w:t>
+            </w:r>
+          </w:p>
+        </w:tc>
+      </w:tr>
+      <w:tr>
+        <w:tc>
+          <w:tcPr>
+            <w:cnfStyle w:val="001000000000" w:firstRow="0" w:lastRow="0" w:firstColumn="1" w:lastColumn="0" w:oddVBand="0" w:evenVBand="0" w:oddHBand="0" w:evenHBand="0" w:firstRowFirstColumn="0" w:firstRowLastColumn="0" w:lastRowFirstColumn="0" w:lastRowLastColumn="0"/>
+            <w:tcW w:w="4508" w:type="dxa"/>
+          </w:tcPr>
+          <w:p>
+            <w:pPr>
+              <w:rPr>
+                <w:rFonts w:asciiTheme="majorHAnsi" w:hAnsiTheme="majorHAnsi" w:cstheme="majorHAnsi"/>
+              </w:rPr>
+            </w:pPr>
+            <w:r>
+              <w:rPr>
+                <w:rFonts w:asciiTheme="majorHAnsi" w:hAnsiTheme="majorHAnsi" w:cstheme="majorHAnsi"/>
+              </w:rPr>
+              <w:t>Testschritte</w:t>
+            </w:r>
+          </w:p>
+        </w:tc>
+        <w:tc>
+          <w:tcPr>
+            <w:tcW w:w="4508" w:type="dxa"/>
+          </w:tcPr>
+          <w:p>
+            <w:pPr>
+              <w:cnfStyle w:val="000000000000" w:firstRow="0" w:lastRow="0" w:firstColumn="0" w:lastColumn="0" w:oddVBand="0" w:evenVBand="0" w:oddHBand="0" w:evenHBand="0" w:firstRowFirstColumn="0" w:firstRowLastColumn="0" w:lastRowFirstColumn="0" w:lastRowLastColumn="0"/>
+              <w:rPr>
+                <w:rFonts w:asciiTheme="majorHAnsi" w:hAnsiTheme="majorHAnsi" w:cstheme="majorHAnsi"/>
+              </w:rPr>
+            </w:pPr>
+            <w:r>
+              <w:rPr>
+                <w:rFonts w:asciiTheme="majorHAnsi" w:hAnsiTheme="majorHAnsi" w:cstheme="majorHAnsi"/>
+              </w:rPr>
+              <w:t>Den Lift in eine beliebige Etage rufen. Einsteigen und Eine andere Etage wählen. Während der Fahr</w:t>
+            </w:r>
+            <w:r>
+              <w:rPr>
+                <w:rFonts w:asciiTheme="majorHAnsi" w:hAnsiTheme="majorHAnsi" w:cstheme="majorHAnsi"/>
+              </w:rPr>
+              <w:t>t</w:t>
+            </w:r>
+            <w:r>
+              <w:rPr>
+                <w:rFonts w:asciiTheme="majorHAnsi" w:hAnsiTheme="majorHAnsi" w:cstheme="majorHAnsi"/>
+              </w:rPr>
+              <w:t xml:space="preserve"> in einem anderen Stockwerk die Reservationstaste drücken.</w:t>
+            </w:r>
+          </w:p>
+        </w:tc>
+      </w:tr>
+      <w:tr>
+        <w:trPr>
+          <w:cnfStyle w:val="000000100000" w:firstRow="0" w:lastRow="0" w:firstColumn="0" w:lastColumn="0" w:oddVBand="0" w:evenVBand="0" w:oddHBand="1" w:evenHBand="0" w:firstRowFirstColumn="0" w:firstRowLastColumn="0" w:lastRowFirstColumn="0" w:lastRowLastColumn="0"/>
+        </w:trPr>
+        <w:tc>
+          <w:tcPr>
+            <w:cnfStyle w:val="001000000000" w:firstRow="0" w:lastRow="0" w:firstColumn="1" w:lastColumn="0" w:oddVBand="0" w:evenVBand="0" w:oddHBand="0" w:evenHBand="0" w:firstRowFirstColumn="0" w:firstRowLastColumn="0" w:lastRowFirstColumn="0" w:lastRowLastColumn="0"/>
+            <w:tcW w:w="4508" w:type="dxa"/>
+          </w:tcPr>
+          <w:p>
+            <w:pPr>
+              <w:rPr>
+                <w:rFonts w:asciiTheme="majorHAnsi" w:hAnsiTheme="majorHAnsi" w:cstheme="majorHAnsi"/>
+              </w:rPr>
+            </w:pPr>
+            <w:r>
+              <w:rPr>
+                <w:rFonts w:asciiTheme="majorHAnsi" w:hAnsiTheme="majorHAnsi" w:cstheme="majorHAnsi"/>
+              </w:rPr>
+              <w:t>erwartetes Ergebnis</w:t>
+            </w:r>
+          </w:p>
+        </w:tc>
+        <w:tc>
+          <w:tcPr>
+            <w:tcW w:w="4508" w:type="dxa"/>
+          </w:tcPr>
+          <w:p>
+            <w:pPr>
+              <w:cnfStyle w:val="000000100000" w:firstRow="0" w:lastRow="0" w:firstColumn="0" w:lastColumn="0" w:oddVBand="0" w:evenVBand="0" w:oddHBand="1" w:evenHBand="0" w:firstRowFirstColumn="0" w:firstRowLastColumn="0" w:lastRowFirstColumn="0" w:lastRowLastColumn="0"/>
+              <w:rPr>
+                <w:rFonts w:asciiTheme="majorHAnsi" w:hAnsiTheme="majorHAnsi" w:cstheme="majorHAnsi"/>
+              </w:rPr>
+            </w:pPr>
+            <w:r>
+              <w:rPr>
+                <w:rFonts w:asciiTheme="majorHAnsi" w:hAnsiTheme="majorHAnsi" w:cstheme="majorHAnsi"/>
+              </w:rPr>
+              <w:t>Der Lift fährt nach dem Ausladen des ersten Passagiers in die angeforderte Etage weiter.</w:t>
+            </w:r>
+          </w:p>
+        </w:tc>
+      </w:tr>
+      <w:tr>
+        <w:tc>
+          <w:tcPr>
+            <w:cnfStyle w:val="001000000000" w:firstRow="0" w:lastRow="0" w:firstColumn="1" w:lastColumn="0" w:oddVBand="0" w:evenVBand="0" w:oddHBand="0" w:evenHBand="0" w:firstRowFirstColumn="0" w:firstRowLastColumn="0" w:lastRowFirstColumn="0" w:lastRowLastColumn="0"/>
+            <w:tcW w:w="4508" w:type="dxa"/>
+          </w:tcPr>
+          <w:p>
+            <w:pPr>
+              <w:rPr>
+                <w:rFonts w:asciiTheme="majorHAnsi" w:hAnsiTheme="majorHAnsi" w:cstheme="majorHAnsi"/>
+              </w:rPr>
+            </w:pPr>
+            <w:r>
+              <w:rPr>
+                <w:rFonts w:asciiTheme="majorHAnsi" w:hAnsiTheme="majorHAnsi" w:cstheme="majorHAnsi"/>
+              </w:rPr>
+              <w:t>Ergebnis</w:t>
+            </w:r>
+          </w:p>
+        </w:tc>
+        <w:tc>
+          <w:tcPr>
+            <w:tcW w:w="4508" w:type="dxa"/>
+          </w:tcPr>
+          <w:p>
+            <w:pPr>
+              <w:cnfStyle w:val="000000000000" w:firstRow="0" w:lastRow="0" w:firstColumn="0" w:lastColumn="0" w:oddVBand="0" w:evenVBand="0" w:oddHBand="0" w:evenHBand="0" w:firstRowFirstColumn="0" w:firstRowLastColumn="0" w:lastRowFirstColumn="0" w:lastRowLastColumn="0"/>
+              <w:rPr>
+                <w:rFonts w:asciiTheme="majorHAnsi" w:hAnsiTheme="majorHAnsi" w:cstheme="majorHAnsi"/>
+              </w:rPr>
+            </w:pPr>
+            <w:r>
+              <w:rPr>
+                <w:rFonts w:asciiTheme="majorHAnsi" w:hAnsiTheme="majorHAnsi" w:cstheme="majorHAnsi"/>
+              </w:rPr>
+              <w:t>Der Lift fährt nach dem Ausladen des ersten Passagiers in die angeforderte Etage weiter.</w:t>
+            </w:r>
+          </w:p>
+        </w:tc>
+      </w:tr>
+      <w:tr>
+        <w:trPr>
+          <w:cnfStyle w:val="000000100000" w:firstRow="0" w:lastRow="0" w:firstColumn="0" w:lastColumn="0" w:oddVBand="0" w:evenVBand="0" w:oddHBand="1" w:evenHBand="0" w:firstRowFirstColumn="0" w:firstRowLastColumn="0" w:lastRowFirstColumn="0" w:lastRowLastColumn="0"/>
+        </w:trPr>
+        <w:tc>
+          <w:tcPr>
+            <w:cnfStyle w:val="001000000000" w:firstRow="0" w:lastRow="0" w:firstColumn="1" w:lastColumn="0" w:oddVBand="0" w:evenVBand="0" w:oddHBand="0" w:evenHBand="0" w:firstRowFirstColumn="0" w:firstRowLastColumn="0" w:lastRowFirstColumn="0" w:lastRowLastColumn="0"/>
+            <w:tcW w:w="4508" w:type="dxa"/>
+          </w:tcPr>
+          <w:p>
+            <w:pPr>
+              <w:rPr>
+                <w:rFonts w:asciiTheme="majorHAnsi" w:hAnsiTheme="majorHAnsi" w:cstheme="majorHAnsi"/>
+              </w:rPr>
+            </w:pPr>
+            <w:r>
+              <w:rPr>
+                <w:rFonts w:asciiTheme="majorHAnsi" w:hAnsiTheme="majorHAnsi" w:cstheme="majorHAnsi"/>
+              </w:rPr>
+              <w:t>Status</w:t>
+            </w:r>
+          </w:p>
+        </w:tc>
+        <w:tc>
+          <w:tcPr>
+            <w:tcW w:w="4508" w:type="dxa"/>
+          </w:tcPr>
+          <w:p>
+            <w:pPr>
+              <w:cnfStyle w:val="000000100000" w:firstRow="0" w:lastRow="0" w:firstColumn="0" w:lastColumn="0" w:oddVBand="0" w:evenVBand="0" w:oddHBand="1" w:evenHBand="0" w:firstRowFirstColumn="0" w:firstRowLastColumn="0" w:lastRowFirstColumn="0" w:lastRowLastColumn="0"/>
+              <w:rPr>
+                <w:rFonts w:asciiTheme="majorHAnsi" w:hAnsiTheme="majorHAnsi" w:cstheme="majorHAnsi"/>
+              </w:rPr>
+            </w:pPr>
+            <w:r>
+              <w:rPr>
+                <w:rFonts w:asciiTheme="majorHAnsi" w:hAnsiTheme="majorHAnsi" w:cstheme="majorHAnsi"/>
+              </w:rPr>
+              <w:t>ok</w:t>
+            </w:r>
+          </w:p>
+        </w:tc>
+      </w:tr>
+    </w:tbl>
+    <w:p>
+      <w:pPr>
+        <w:rPr>
+          <w:rFonts w:asciiTheme="majorHAnsi" w:hAnsiTheme="majorHAnsi" w:cstheme="majorHAnsi"/>
+        </w:rPr>
+      </w:pPr>
+    </w:p>
+    <w:tbl>
+      <w:tblPr>
+        <w:tblStyle w:val="Gitternetztabelle4Akzent2"/>
+        <w:tblW w:w="0" w:type="auto"/>
+        <w:tblLook w:val="04A0" w:firstRow="1" w:lastRow="0" w:firstColumn="1" w:lastColumn="0" w:noHBand="0" w:noVBand="1"/>
+      </w:tblPr>
+      <w:tblGrid>
+        <w:gridCol w:w="4508"/>
+        <w:gridCol w:w="4508"/>
+      </w:tblGrid>
+      <w:tr>
+        <w:trPr>
+          <w:cnfStyle w:val="100000000000" w:firstRow="1" w:lastRow="0" w:firstColumn="0" w:lastColumn="0" w:oddVBand="0" w:evenVBand="0" w:oddHBand="0" w:evenHBand="0" w:firstRowFirstColumn="0" w:firstRowLastColumn="0" w:lastRowFirstColumn="0" w:lastRowLastColumn="0"/>
+        </w:trPr>
+        <w:tc>
+          <w:tcPr>
+            <w:cnfStyle w:val="001000000000" w:firstRow="0" w:lastRow="0" w:firstColumn="1" w:lastColumn="0" w:oddVBand="0" w:evenVBand="0" w:oddHBand="0" w:evenHBand="0" w:firstRowFirstColumn="0" w:firstRowLastColumn="0" w:lastRowFirstColumn="0" w:lastRowLastColumn="0"/>
+            <w:tcW w:w="4508" w:type="dxa"/>
+          </w:tcPr>
+          <w:p>
+            <w:pPr>
+              <w:rPr>
+                <w:rFonts w:asciiTheme="majorHAnsi" w:hAnsiTheme="majorHAnsi" w:cstheme="majorHAnsi"/>
+              </w:rPr>
+            </w:pPr>
+            <w:r>
+              <w:rPr>
+                <w:rFonts w:asciiTheme="majorHAnsi" w:hAnsiTheme="majorHAnsi" w:cstheme="majorHAnsi"/>
+              </w:rPr>
+              <w:t>ID</w:t>
+            </w:r>
+          </w:p>
+        </w:tc>
+        <w:tc>
+          <w:tcPr>
+            <w:tcW w:w="4508" w:type="dxa"/>
+          </w:tcPr>
+          <w:p>
+            <w:pPr>
+              <w:cnfStyle w:val="100000000000" w:firstRow="1" w:lastRow="0" w:firstColumn="0" w:lastColumn="0" w:oddVBand="0" w:evenVBand="0" w:oddHBand="0" w:evenHBand="0" w:firstRowFirstColumn="0" w:firstRowLastColumn="0" w:lastRowFirstColumn="0" w:lastRowLastColumn="0"/>
+              <w:rPr>
+                <w:rFonts w:asciiTheme="majorHAnsi" w:hAnsiTheme="majorHAnsi" w:cstheme="majorHAnsi"/>
+              </w:rPr>
+            </w:pPr>
+            <w:r>
+              <w:rPr>
+                <w:rFonts w:asciiTheme="majorHAnsi" w:hAnsiTheme="majorHAnsi" w:cstheme="majorHAnsi"/>
+              </w:rPr>
+              <w:t>8</w:t>
+            </w:r>
+          </w:p>
+        </w:tc>
+      </w:tr>
+      <w:tr>
+        <w:trPr>
+          <w:cnfStyle w:val="000000100000" w:firstRow="0" w:lastRow="0" w:firstColumn="0" w:lastColumn="0" w:oddVBand="0" w:evenVBand="0" w:oddHBand="1" w:evenHBand="0" w:firstRowFirstColumn="0" w:firstRowLastColumn="0" w:lastRowFirstColumn="0" w:lastRowLastColumn="0"/>
+        </w:trPr>
+        <w:tc>
+          <w:tcPr>
+            <w:cnfStyle w:val="001000000000" w:firstRow="0" w:lastRow="0" w:firstColumn="1" w:lastColumn="0" w:oddVBand="0" w:evenVBand="0" w:oddHBand="0" w:evenHBand="0" w:firstRowFirstColumn="0" w:firstRowLastColumn="0" w:lastRowFirstColumn="0" w:lastRowLastColumn="0"/>
+            <w:tcW w:w="4508" w:type="dxa"/>
+          </w:tcPr>
+          <w:p>
+            <w:pPr>
+              <w:rPr>
+                <w:rFonts w:asciiTheme="majorHAnsi" w:hAnsiTheme="majorHAnsi" w:cstheme="majorHAnsi"/>
+              </w:rPr>
+            </w:pPr>
+            <w:r>
+              <w:rPr>
+                <w:rFonts w:asciiTheme="majorHAnsi" w:hAnsiTheme="majorHAnsi" w:cstheme="majorHAnsi"/>
+              </w:rPr>
+              <w:t>Beschreibung</w:t>
+            </w:r>
+          </w:p>
+        </w:tc>
+        <w:tc>
+          <w:tcPr>
+            <w:tcW w:w="4508" w:type="dxa"/>
+          </w:tcPr>
+          <w:p>
+            <w:pPr>
+              <w:cnfStyle w:val="000000100000" w:firstRow="0" w:lastRow="0" w:firstColumn="0" w:lastColumn="0" w:oddVBand="0" w:evenVBand="0" w:oddHBand="1" w:evenHBand="0" w:firstRowFirstColumn="0" w:firstRowLastColumn="0" w:lastRowFirstColumn="0" w:lastRowLastColumn="0"/>
+              <w:rPr>
+                <w:rFonts w:asciiTheme="majorHAnsi" w:hAnsiTheme="majorHAnsi" w:cstheme="majorHAnsi"/>
+              </w:rPr>
+            </w:pPr>
+            <w:r>
+              <w:rPr>
+                <w:rFonts w:asciiTheme="majorHAnsi" w:hAnsiTheme="majorHAnsi" w:cstheme="majorHAnsi"/>
+              </w:rPr>
+              <w:t>Zwischenhalt auf Etage</w:t>
+            </w:r>
+          </w:p>
+        </w:tc>
+      </w:tr>
+      <w:tr>
+        <w:tc>
+          <w:tcPr>
+            <w:cnfStyle w:val="001000000000" w:firstRow="0" w:lastRow="0" w:firstColumn="1" w:lastColumn="0" w:oddVBand="0" w:evenVBand="0" w:oddHBand="0" w:evenHBand="0" w:firstRowFirstColumn="0" w:firstRowLastColumn="0" w:lastRowFirstColumn="0" w:lastRowLastColumn="0"/>
+            <w:tcW w:w="4508" w:type="dxa"/>
+          </w:tcPr>
+          <w:p>
+            <w:pPr>
+              <w:rPr>
+                <w:rFonts w:asciiTheme="majorHAnsi" w:hAnsiTheme="majorHAnsi" w:cstheme="majorHAnsi"/>
+              </w:rPr>
+            </w:pPr>
+            <w:r>
+              <w:rPr>
+                <w:rFonts w:asciiTheme="majorHAnsi" w:hAnsiTheme="majorHAnsi" w:cstheme="majorHAnsi"/>
+              </w:rPr>
+              <w:t>Testschritte</w:t>
+            </w:r>
+          </w:p>
+        </w:tc>
+        <w:tc>
+          <w:tcPr>
+            <w:tcW w:w="4508" w:type="dxa"/>
+          </w:tcPr>
+          <w:p>
+            <w:pPr>
+              <w:cnfStyle w:val="000000000000" w:firstRow="0" w:lastRow="0" w:firstColumn="0" w:lastColumn="0" w:oddVBand="0" w:evenVBand="0" w:oddHBand="0" w:evenHBand="0" w:firstRowFirstColumn="0" w:firstRowLastColumn="0" w:lastRowFirstColumn="0" w:lastRowLastColumn="0"/>
+              <w:rPr>
+                <w:rFonts w:asciiTheme="majorHAnsi" w:hAnsiTheme="majorHAnsi" w:cstheme="majorHAnsi"/>
+              </w:rPr>
+            </w:pPr>
+            <w:r>
+              <w:rPr>
+                <w:rFonts w:asciiTheme="majorHAnsi" w:hAnsiTheme="majorHAnsi" w:cstheme="majorHAnsi"/>
+              </w:rPr>
+              <w:t>Den Lift in die unterste Etage rufen, und ihn anschliessend in das oberste Stockwerk schicken. Kurz nach der Abfahrt im zweitobersten Stockwerk die Ruftaste drücken.</w:t>
+            </w:r>
+          </w:p>
+        </w:tc>
+      </w:tr>
+      <w:tr>
+        <w:trPr>
+          <w:cnfStyle w:val="000000100000" w:firstRow="0" w:lastRow="0" w:firstColumn="0" w:lastColumn="0" w:oddVBand="0" w:evenVBand="0" w:oddHBand="1" w:evenHBand="0" w:firstRowFirstColumn="0" w:firstRowLastColumn="0" w:lastRowFirstColumn="0" w:lastRowLastColumn="0"/>
+        </w:trPr>
+        <w:tc>
+          <w:tcPr>
+            <w:cnfStyle w:val="001000000000" w:firstRow="0" w:lastRow="0" w:firstColumn="1" w:lastColumn="0" w:oddVBand="0" w:evenVBand="0" w:oddHBand="0" w:evenHBand="0" w:firstRowFirstColumn="0" w:firstRowLastColumn="0" w:lastRowFirstColumn="0" w:lastRowLastColumn="0"/>
+            <w:tcW w:w="4508" w:type="dxa"/>
+          </w:tcPr>
+          <w:p>
+            <w:pPr>
+              <w:rPr>
+                <w:rFonts w:asciiTheme="majorHAnsi" w:hAnsiTheme="majorHAnsi" w:cstheme="majorHAnsi"/>
+              </w:rPr>
+            </w:pPr>
+            <w:r>
+              <w:rPr>
+                <w:rFonts w:asciiTheme="majorHAnsi" w:hAnsiTheme="majorHAnsi" w:cstheme="majorHAnsi"/>
+              </w:rPr>
+              <w:t>erwartetes Ergebnis</w:t>
+            </w:r>
+          </w:p>
+        </w:tc>
+        <w:tc>
+          <w:tcPr>
+            <w:tcW w:w="4508" w:type="dxa"/>
+          </w:tcPr>
+          <w:p>
+            <w:pPr>
+              <w:cnfStyle w:val="000000100000" w:firstRow="0" w:lastRow="0" w:firstColumn="0" w:lastColumn="0" w:oddVBand="0" w:evenVBand="0" w:oddHBand="1" w:evenHBand="0" w:firstRowFirstColumn="0" w:firstRowLastColumn="0" w:lastRowFirstColumn="0" w:lastRowLastColumn="0"/>
+              <w:rPr>
+                <w:rFonts w:asciiTheme="majorHAnsi" w:hAnsiTheme="majorHAnsi" w:cstheme="majorHAnsi"/>
+              </w:rPr>
+            </w:pPr>
+            <w:r>
+              <w:rPr>
+                <w:rFonts w:asciiTheme="majorHAnsi" w:hAnsiTheme="majorHAnsi" w:cstheme="majorHAnsi"/>
+              </w:rPr>
+              <w:t>Der Lift hält auf der Zweitobersten Etage und öffnet die Türen. Nach ein Paar Sekunden schliessen diese wieder und der Lift fährt in die höchste Etage weiter.</w:t>
+            </w:r>
+          </w:p>
+        </w:tc>
+      </w:tr>
+      <w:tr>
+        <w:tc>
+          <w:tcPr>
+            <w:cnfStyle w:val="001000000000" w:firstRow="0" w:lastRow="0" w:firstColumn="1" w:lastColumn="0" w:oddVBand="0" w:evenVBand="0" w:oddHBand="0" w:evenHBand="0" w:firstRowFirstColumn="0" w:firstRowLastColumn="0" w:lastRowFirstColumn="0" w:lastRowLastColumn="0"/>
+            <w:tcW w:w="4508" w:type="dxa"/>
+          </w:tcPr>
+          <w:p>
+            <w:pPr>
+              <w:rPr>
+                <w:rFonts w:asciiTheme="majorHAnsi" w:hAnsiTheme="majorHAnsi" w:cstheme="majorHAnsi"/>
+              </w:rPr>
+            </w:pPr>
+            <w:r>
+              <w:rPr>
+                <w:rFonts w:asciiTheme="majorHAnsi" w:hAnsiTheme="majorHAnsi" w:cstheme="majorHAnsi"/>
+              </w:rPr>
+              <w:lastRenderedPageBreak/>
+              <w:t>Ergebnis</w:t>
+            </w:r>
+          </w:p>
+        </w:tc>
+        <w:tc>
+          <w:tcPr>
+            <w:tcW w:w="4508" w:type="dxa"/>
+          </w:tcPr>
+          <w:p>
+            <w:pPr>
+              <w:cnfStyle w:val="000000000000" w:firstRow="0" w:lastRow="0" w:firstColumn="0" w:lastColumn="0" w:oddVBand="0" w:evenVBand="0" w:oddHBand="0" w:evenHBand="0" w:firstRowFirstColumn="0" w:firstRowLastColumn="0" w:lastRowFirstColumn="0" w:lastRowLastColumn="0"/>
+              <w:rPr>
+                <w:rFonts w:asciiTheme="majorHAnsi" w:hAnsiTheme="majorHAnsi" w:cstheme="majorHAnsi"/>
+              </w:rPr>
+            </w:pPr>
+            <w:r>
+              <w:rPr>
+                <w:rFonts w:asciiTheme="majorHAnsi" w:hAnsiTheme="majorHAnsi" w:cstheme="majorHAnsi"/>
+              </w:rPr>
+              <w:t>Der Lift hält auf der Zweitobersten Etage und öffnet die Türen. Nach ein Paar Sekunden schliessen diese wieder und der Lift fährt in die höchste Etage weiter.</w:t>
+            </w:r>
+          </w:p>
+        </w:tc>
+      </w:tr>
+      <w:tr>
+        <w:trPr>
+          <w:cnfStyle w:val="000000100000" w:firstRow="0" w:lastRow="0" w:firstColumn="0" w:lastColumn="0" w:oddVBand="0" w:evenVBand="0" w:oddHBand="1" w:evenHBand="0" w:firstRowFirstColumn="0" w:firstRowLastColumn="0" w:lastRowFirstColumn="0" w:lastRowLastColumn="0"/>
+        </w:trPr>
+        <w:tc>
+          <w:tcPr>
+            <w:cnfStyle w:val="001000000000" w:firstRow="0" w:lastRow="0" w:firstColumn="1" w:lastColumn="0" w:oddVBand="0" w:evenVBand="0" w:oddHBand="0" w:evenHBand="0" w:firstRowFirstColumn="0" w:firstRowLastColumn="0" w:lastRowFirstColumn="0" w:lastRowLastColumn="0"/>
+            <w:tcW w:w="4508" w:type="dxa"/>
+          </w:tcPr>
+          <w:p>
+            <w:pPr>
+              <w:rPr>
+                <w:rFonts w:asciiTheme="majorHAnsi" w:hAnsiTheme="majorHAnsi" w:cstheme="majorHAnsi"/>
+              </w:rPr>
+            </w:pPr>
+            <w:r>
+              <w:rPr>
+                <w:rFonts w:asciiTheme="majorHAnsi" w:hAnsiTheme="majorHAnsi" w:cstheme="majorHAnsi"/>
+              </w:rPr>
+              <w:t>Status</w:t>
+            </w:r>
+          </w:p>
+        </w:tc>
+        <w:tc>
+          <w:tcPr>
+            <w:tcW w:w="4508" w:type="dxa"/>
+          </w:tcPr>
+          <w:p>
+            <w:pPr>
+              <w:cnfStyle w:val="000000100000" w:firstRow="0" w:lastRow="0" w:firstColumn="0" w:lastColumn="0" w:oddVBand="0" w:evenVBand="0" w:oddHBand="1" w:evenHBand="0" w:firstRowFirstColumn="0" w:firstRowLastColumn="0" w:lastRowFirstColumn="0" w:lastRowLastColumn="0"/>
+              <w:rPr>
+                <w:rFonts w:asciiTheme="majorHAnsi" w:hAnsiTheme="majorHAnsi" w:cstheme="majorHAnsi"/>
+              </w:rPr>
+            </w:pPr>
+            <w:r>
+              <w:rPr>
+                <w:rFonts w:asciiTheme="majorHAnsi" w:hAnsiTheme="majorHAnsi" w:cstheme="majorHAnsi"/>
+              </w:rPr>
+              <w:t>ok</w:t>
+            </w:r>
+          </w:p>
+        </w:tc>
+      </w:tr>
+    </w:tbl>
+    <w:p>
+      <w:pPr>
+        <w:rPr>
+          <w:rFonts w:asciiTheme="majorHAnsi" w:hAnsiTheme="majorHAnsi" w:cstheme="majorHAnsi"/>
+        </w:rPr>
+      </w:pPr>
+    </w:p>
+    <w:tbl>
+      <w:tblPr>
+        <w:tblStyle w:val="Gitternetztabelle4Akzent2"/>
+        <w:tblW w:w="0" w:type="auto"/>
+        <w:tblLook w:val="04A0" w:firstRow="1" w:lastRow="0" w:firstColumn="1" w:lastColumn="0" w:noHBand="0" w:noVBand="1"/>
+      </w:tblPr>
+      <w:tblGrid>
+        <w:gridCol w:w="4508"/>
+        <w:gridCol w:w="4508"/>
+      </w:tblGrid>
+      <w:tr>
+        <w:trPr>
+          <w:cnfStyle w:val="100000000000" w:firstRow="1" w:lastRow="0" w:firstColumn="0" w:lastColumn="0" w:oddVBand="0" w:evenVBand="0" w:oddHBand="0" w:evenHBand="0" w:firstRowFirstColumn="0" w:firstRowLastColumn="0" w:lastRowFirstColumn="0" w:lastRowLastColumn="0"/>
+        </w:trPr>
+        <w:tc>
+          <w:tcPr>
+            <w:cnfStyle w:val="001000000000" w:firstRow="0" w:lastRow="0" w:firstColumn="1" w:lastColumn="0" w:oddVBand="0" w:evenVBand="0" w:oddHBand="0" w:evenHBand="0" w:firstRowFirstColumn="0" w:firstRowLastColumn="0" w:lastRowFirstColumn="0" w:lastRowLastColumn="0"/>
+            <w:tcW w:w="4508" w:type="dxa"/>
+          </w:tcPr>
+          <w:p>
+            <w:pPr>
+              <w:rPr>
+                <w:rFonts w:asciiTheme="majorHAnsi" w:hAnsiTheme="majorHAnsi" w:cstheme="majorHAnsi"/>
+              </w:rPr>
+            </w:pPr>
+            <w:r>
+              <w:rPr>
+                <w:rFonts w:asciiTheme="majorHAnsi" w:hAnsiTheme="majorHAnsi" w:cstheme="majorHAnsi"/>
+              </w:rPr>
+              <w:t>ID</w:t>
+            </w:r>
+          </w:p>
+        </w:tc>
+        <w:tc>
+          <w:tcPr>
+            <w:tcW w:w="4508" w:type="dxa"/>
+          </w:tcPr>
+          <w:p>
+            <w:pPr>
+              <w:cnfStyle w:val="100000000000" w:firstRow="1" w:lastRow="0" w:firstColumn="0" w:lastColumn="0" w:oddVBand="0" w:evenVBand="0" w:oddHBand="0" w:evenHBand="0" w:firstRowFirstColumn="0" w:firstRowLastColumn="0" w:lastRowFirstColumn="0" w:lastRowLastColumn="0"/>
+              <w:rPr>
+                <w:rFonts w:asciiTheme="majorHAnsi" w:hAnsiTheme="majorHAnsi" w:cstheme="majorHAnsi"/>
+              </w:rPr>
+            </w:pPr>
+            <w:r>
+              <w:rPr>
+                <w:rFonts w:asciiTheme="majorHAnsi" w:hAnsiTheme="majorHAnsi" w:cstheme="majorHAnsi"/>
+              </w:rPr>
+              <w:t>9</w:t>
+            </w:r>
+          </w:p>
+        </w:tc>
+      </w:tr>
+      <w:tr>
+        <w:trPr>
+          <w:cnfStyle w:val="000000100000" w:firstRow="0" w:lastRow="0" w:firstColumn="0" w:lastColumn="0" w:oddVBand="0" w:evenVBand="0" w:oddHBand="1" w:evenHBand="0" w:firstRowFirstColumn="0" w:firstRowLastColumn="0" w:lastRowFirstColumn="0" w:lastRowLastColumn="0"/>
+        </w:trPr>
+        <w:tc>
+          <w:tcPr>
+            <w:cnfStyle w:val="001000000000" w:firstRow="0" w:lastRow="0" w:firstColumn="1" w:lastColumn="0" w:oddVBand="0" w:evenVBand="0" w:oddHBand="0" w:evenHBand="0" w:firstRowFirstColumn="0" w:firstRowLastColumn="0" w:lastRowFirstColumn="0" w:lastRowLastColumn="0"/>
+            <w:tcW w:w="4508" w:type="dxa"/>
+          </w:tcPr>
+          <w:p>
+            <w:pPr>
+              <w:rPr>
+                <w:rFonts w:asciiTheme="majorHAnsi" w:hAnsiTheme="majorHAnsi" w:cstheme="majorHAnsi"/>
+              </w:rPr>
+            </w:pPr>
+            <w:r>
+              <w:rPr>
+                <w:rFonts w:asciiTheme="majorHAnsi" w:hAnsiTheme="majorHAnsi" w:cstheme="majorHAnsi"/>
+              </w:rPr>
+              <w:t>Beschreibung</w:t>
+            </w:r>
+          </w:p>
+        </w:tc>
+        <w:tc>
+          <w:tcPr>
+            <w:tcW w:w="4508" w:type="dxa"/>
+          </w:tcPr>
+          <w:p>
+            <w:pPr>
+              <w:cnfStyle w:val="000000100000" w:firstRow="0" w:lastRow="0" w:firstColumn="0" w:lastColumn="0" w:oddVBand="0" w:evenVBand="0" w:oddHBand="1" w:evenHBand="0" w:firstRowFirstColumn="0" w:firstRowLastColumn="0" w:lastRowFirstColumn="0" w:lastRowLastColumn="0"/>
+              <w:rPr>
+                <w:rFonts w:asciiTheme="majorHAnsi" w:hAnsiTheme="majorHAnsi" w:cstheme="majorHAnsi"/>
+              </w:rPr>
+            </w:pPr>
+            <w:r>
+              <w:rPr>
+                <w:rFonts w:asciiTheme="majorHAnsi" w:hAnsiTheme="majorHAnsi" w:cstheme="majorHAnsi"/>
+              </w:rPr>
+              <w:t>Zwischenhalt auf Etage</w:t>
+            </w:r>
+          </w:p>
+        </w:tc>
+      </w:tr>
+      <w:tr>
+        <w:tc>
+          <w:tcPr>
+            <w:cnfStyle w:val="001000000000" w:firstRow="0" w:lastRow="0" w:firstColumn="1" w:lastColumn="0" w:oddVBand="0" w:evenVBand="0" w:oddHBand="0" w:evenHBand="0" w:firstRowFirstColumn="0" w:firstRowLastColumn="0" w:lastRowFirstColumn="0" w:lastRowLastColumn="0"/>
+            <w:tcW w:w="4508" w:type="dxa"/>
+          </w:tcPr>
+          <w:p>
+            <w:pPr>
+              <w:rPr>
+                <w:rFonts w:asciiTheme="majorHAnsi" w:hAnsiTheme="majorHAnsi" w:cstheme="majorHAnsi"/>
+              </w:rPr>
+            </w:pPr>
+            <w:r>
+              <w:rPr>
+                <w:rFonts w:asciiTheme="majorHAnsi" w:hAnsiTheme="majorHAnsi" w:cstheme="majorHAnsi"/>
+              </w:rPr>
+              <w:t>Testschritte</w:t>
+            </w:r>
+          </w:p>
+        </w:tc>
+        <w:tc>
+          <w:tcPr>
+            <w:tcW w:w="4508" w:type="dxa"/>
+          </w:tcPr>
+          <w:p>
+            <w:pPr>
+              <w:cnfStyle w:val="000000000000" w:firstRow="0" w:lastRow="0" w:firstColumn="0" w:lastColumn="0" w:oddVBand="0" w:evenVBand="0" w:oddHBand="0" w:evenHBand="0" w:firstRowFirstColumn="0" w:firstRowLastColumn="0" w:lastRowFirstColumn="0" w:lastRowLastColumn="0"/>
+              <w:rPr>
+                <w:rFonts w:asciiTheme="majorHAnsi" w:hAnsiTheme="majorHAnsi" w:cstheme="majorHAnsi"/>
+              </w:rPr>
+            </w:pPr>
+            <w:r>
+              <w:rPr>
+                <w:rFonts w:asciiTheme="majorHAnsi" w:hAnsiTheme="majorHAnsi" w:cstheme="majorHAnsi"/>
+              </w:rPr>
+              <w:t xml:space="preserve">Den Lift in die unterste Etage rufen, und ihn anschliessend in das oberste Stockwerk schicken. Kurz nach der Abfahrt im </w:t>
+            </w:r>
+            <w:r>
+              <w:rPr>
+                <w:rFonts w:asciiTheme="majorHAnsi" w:hAnsiTheme="majorHAnsi" w:cstheme="majorHAnsi"/>
+              </w:rPr>
+              <w:t>Lift die Taste für das zweitoberste Stockwerk drücken.</w:t>
+            </w:r>
+          </w:p>
+        </w:tc>
+      </w:tr>
+      <w:tr>
+        <w:trPr>
+          <w:cnfStyle w:val="000000100000" w:firstRow="0" w:lastRow="0" w:firstColumn="0" w:lastColumn="0" w:oddVBand="0" w:evenVBand="0" w:oddHBand="1" w:evenHBand="0" w:firstRowFirstColumn="0" w:firstRowLastColumn="0" w:lastRowFirstColumn="0" w:lastRowLastColumn="0"/>
+        </w:trPr>
+        <w:tc>
+          <w:tcPr>
+            <w:cnfStyle w:val="001000000000" w:firstRow="0" w:lastRow="0" w:firstColumn="1" w:lastColumn="0" w:oddVBand="0" w:evenVBand="0" w:oddHBand="0" w:evenHBand="0" w:firstRowFirstColumn="0" w:firstRowLastColumn="0" w:lastRowFirstColumn="0" w:lastRowLastColumn="0"/>
+            <w:tcW w:w="4508" w:type="dxa"/>
+          </w:tcPr>
+          <w:p>
+            <w:pPr>
+              <w:rPr>
+                <w:rFonts w:asciiTheme="majorHAnsi" w:hAnsiTheme="majorHAnsi" w:cstheme="majorHAnsi"/>
+              </w:rPr>
+            </w:pPr>
+            <w:r>
+              <w:rPr>
+                <w:rFonts w:asciiTheme="majorHAnsi" w:hAnsiTheme="majorHAnsi" w:cstheme="majorHAnsi"/>
+              </w:rPr>
+              <w:t>erwartetes Ergebnis</w:t>
+            </w:r>
+          </w:p>
+        </w:tc>
+        <w:tc>
+          <w:tcPr>
+            <w:tcW w:w="4508" w:type="dxa"/>
+          </w:tcPr>
+          <w:p>
+            <w:pPr>
+              <w:cnfStyle w:val="000000100000" w:firstRow="0" w:lastRow="0" w:firstColumn="0" w:lastColumn="0" w:oddVBand="0" w:evenVBand="0" w:oddHBand="1" w:evenHBand="0" w:firstRowFirstColumn="0" w:firstRowLastColumn="0" w:lastRowFirstColumn="0" w:lastRowLastColumn="0"/>
+              <w:rPr>
+                <w:rFonts w:asciiTheme="majorHAnsi" w:hAnsiTheme="majorHAnsi" w:cstheme="majorHAnsi"/>
+              </w:rPr>
+            </w:pPr>
+            <w:r>
+              <w:rPr>
+                <w:rFonts w:asciiTheme="majorHAnsi" w:hAnsiTheme="majorHAnsi" w:cstheme="majorHAnsi"/>
+              </w:rPr>
+              <w:t>Der Lift hält auf der Zweitobersten Etage und öffnet die Türen. Nach ein Paar Sekunden schliessen diese wieder und der Lift fährt in die höchste Etage weiter.</w:t>
+            </w:r>
+          </w:p>
+        </w:tc>
+      </w:tr>
+      <w:tr>
+        <w:tc>
+          <w:tcPr>
+            <w:cnfStyle w:val="001000000000" w:firstRow="0" w:lastRow="0" w:firstColumn="1" w:lastColumn="0" w:oddVBand="0" w:evenVBand="0" w:oddHBand="0" w:evenHBand="0" w:firstRowFirstColumn="0" w:firstRowLastColumn="0" w:lastRowFirstColumn="0" w:lastRowLastColumn="0"/>
+            <w:tcW w:w="4508" w:type="dxa"/>
+          </w:tcPr>
+          <w:p>
+            <w:pPr>
+              <w:rPr>
+                <w:rFonts w:asciiTheme="majorHAnsi" w:hAnsiTheme="majorHAnsi" w:cstheme="majorHAnsi"/>
+              </w:rPr>
+            </w:pPr>
+            <w:r>
+              <w:rPr>
+                <w:rFonts w:asciiTheme="majorHAnsi" w:hAnsiTheme="majorHAnsi" w:cstheme="majorHAnsi"/>
+              </w:rPr>
+              <w:t>Ergebnis</w:t>
+            </w:r>
+          </w:p>
+        </w:tc>
+        <w:tc>
+          <w:tcPr>
+            <w:tcW w:w="4508" w:type="dxa"/>
+          </w:tcPr>
+          <w:p>
+            <w:pPr>
+              <w:cnfStyle w:val="000000000000" w:firstRow="0" w:lastRow="0" w:firstColumn="0" w:lastColumn="0" w:oddVBand="0" w:evenVBand="0" w:oddHBand="0" w:evenHBand="0" w:firstRowFirstColumn="0" w:firstRowLastColumn="0" w:lastRowFirstColumn="0" w:lastRowLastColumn="0"/>
+              <w:rPr>
+                <w:rFonts w:asciiTheme="majorHAnsi" w:hAnsiTheme="majorHAnsi" w:cstheme="majorHAnsi"/>
+              </w:rPr>
+            </w:pPr>
+            <w:r>
+              <w:rPr>
+                <w:rFonts w:asciiTheme="majorHAnsi" w:hAnsiTheme="majorHAnsi" w:cstheme="majorHAnsi"/>
+              </w:rPr>
+              <w:t>Der Lift hält auf der Zweitobersten Etage und öffnet die Türen. Nach ein Paar Sekunden schliessen diese wieder und der Lift fährt in die höchste Etage weiter.</w:t>
+            </w:r>
+          </w:p>
+        </w:tc>
+      </w:tr>
+      <w:tr>
+        <w:trPr>
+          <w:cnfStyle w:val="000000100000" w:firstRow="0" w:lastRow="0" w:firstColumn="0" w:lastColumn="0" w:oddVBand="0" w:evenVBand="0" w:oddHBand="1" w:evenHBand="0" w:firstRowFirstColumn="0" w:firstRowLastColumn="0" w:lastRowFirstColumn="0" w:lastRowLastColumn="0"/>
+        </w:trPr>
+        <w:tc>
+          <w:tcPr>
+            <w:cnfStyle w:val="001000000000" w:firstRow="0" w:lastRow="0" w:firstColumn="1" w:lastColumn="0" w:oddVBand="0" w:evenVBand="0" w:oddHBand="0" w:evenHBand="0" w:firstRowFirstColumn="0" w:firstRowLastColumn="0" w:lastRowFirstColumn="0" w:lastRowLastColumn="0"/>
+            <w:tcW w:w="4508" w:type="dxa"/>
+          </w:tcPr>
+          <w:p>
+            <w:pPr>
+              <w:rPr>
+                <w:rFonts w:asciiTheme="majorHAnsi" w:hAnsiTheme="majorHAnsi" w:cstheme="majorHAnsi"/>
+              </w:rPr>
+            </w:pPr>
+            <w:r>
+              <w:rPr>
+                <w:rFonts w:asciiTheme="majorHAnsi" w:hAnsiTheme="majorHAnsi" w:cstheme="majorHAnsi"/>
+              </w:rPr>
+              <w:t>Status</w:t>
+            </w:r>
+          </w:p>
+        </w:tc>
+        <w:tc>
+          <w:tcPr>
+            <w:tcW w:w="4508" w:type="dxa"/>
+          </w:tcPr>
+          <w:p>
+            <w:pPr>
+              <w:cnfStyle w:val="000000100000" w:firstRow="0" w:lastRow="0" w:firstColumn="0" w:lastColumn="0" w:oddVBand="0" w:evenVBand="0" w:oddHBand="1" w:evenHBand="0" w:firstRowFirstColumn="0" w:firstRowLastColumn="0" w:lastRowFirstColumn="0" w:lastRowLastColumn="0"/>
+              <w:rPr>
+                <w:rFonts w:asciiTheme="majorHAnsi" w:hAnsiTheme="majorHAnsi" w:cstheme="majorHAnsi"/>
+              </w:rPr>
+            </w:pPr>
+            <w:r>
+              <w:rPr>
+                <w:rFonts w:asciiTheme="majorHAnsi" w:hAnsiTheme="majorHAnsi" w:cstheme="majorHAnsi"/>
+              </w:rPr>
+              <w:t>ok</w:t>
+            </w:r>
+          </w:p>
+        </w:tc>
+      </w:tr>
+    </w:tbl>
+    <w:p>
+      <w:pPr>
+        <w:rPr>
+          <w:rFonts w:asciiTheme="majorHAnsi" w:hAnsiTheme="majorHAnsi" w:cstheme="majorHAnsi"/>
+        </w:rPr>
+      </w:pPr>
+    </w:p>
+    <w:tbl>
+      <w:tblPr>
+        <w:tblStyle w:val="Gitternetztabelle4Akzent2"/>
+        <w:tblW w:w="0" w:type="auto"/>
+        <w:tblLook w:val="04A0" w:firstRow="1" w:lastRow="0" w:firstColumn="1" w:lastColumn="0" w:noHBand="0" w:noVBand="1"/>
+      </w:tblPr>
+      <w:tblGrid>
+        <w:gridCol w:w="4508"/>
+        <w:gridCol w:w="4508"/>
+      </w:tblGrid>
+      <w:tr>
+        <w:trPr>
+          <w:cnfStyle w:val="100000000000" w:firstRow="1" w:lastRow="0" w:firstColumn="0" w:lastColumn="0" w:oddVBand="0" w:evenVBand="0" w:oddHBand="0" w:evenHBand="0" w:firstRowFirstColumn="0" w:firstRowLastColumn="0" w:lastRowFirstColumn="0" w:lastRowLastColumn="0"/>
+        </w:trPr>
+        <w:tc>
+          <w:tcPr>
+            <w:cnfStyle w:val="001000000000" w:firstRow="0" w:lastRow="0" w:firstColumn="1" w:lastColumn="0" w:oddVBand="0" w:evenVBand="0" w:oddHBand="0" w:evenHBand="0" w:firstRowFirstColumn="0" w:firstRowLastColumn="0" w:lastRowFirstColumn="0" w:lastRowLastColumn="0"/>
+            <w:tcW w:w="4508" w:type="dxa"/>
+          </w:tcPr>
+          <w:p>
+            <w:pPr>
+              <w:rPr>
+                <w:rFonts w:asciiTheme="majorHAnsi" w:hAnsiTheme="majorHAnsi" w:cstheme="majorHAnsi"/>
+              </w:rPr>
+            </w:pPr>
+            <w:r>
+              <w:rPr>
+                <w:rFonts w:asciiTheme="majorHAnsi" w:hAnsiTheme="majorHAnsi" w:cstheme="majorHAnsi"/>
+              </w:rPr>
+              <w:t>ID</w:t>
+            </w:r>
+          </w:p>
+        </w:tc>
+        <w:tc>
+          <w:tcPr>
+            <w:tcW w:w="4508" w:type="dxa"/>
+          </w:tcPr>
+          <w:p>
+            <w:pPr>
+              <w:cnfStyle w:val="100000000000" w:firstRow="1" w:lastRow="0" w:firstColumn="0" w:lastColumn="0" w:oddVBand="0" w:evenVBand="0" w:oddHBand="0" w:evenHBand="0" w:firstRowFirstColumn="0" w:firstRowLastColumn="0" w:lastRowFirstColumn="0" w:lastRowLastColumn="0"/>
+              <w:rPr>
+                <w:rFonts w:asciiTheme="majorHAnsi" w:hAnsiTheme="majorHAnsi" w:cstheme="majorHAnsi"/>
+              </w:rPr>
+            </w:pPr>
+            <w:r>
+              <w:rPr>
+                <w:rFonts w:asciiTheme="majorHAnsi" w:hAnsiTheme="majorHAnsi" w:cstheme="majorHAnsi"/>
+              </w:rPr>
+              <w:t>10</w:t>
+            </w:r>
+          </w:p>
+        </w:tc>
+      </w:tr>
+      <w:tr>
+        <w:trPr>
+          <w:cnfStyle w:val="000000100000" w:firstRow="0" w:lastRow="0" w:firstColumn="0" w:lastColumn="0" w:oddVBand="0" w:evenVBand="0" w:oddHBand="1" w:evenHBand="0" w:firstRowFirstColumn="0" w:firstRowLastColumn="0" w:lastRowFirstColumn="0" w:lastRowLastColumn="0"/>
+        </w:trPr>
+        <w:tc>
+          <w:tcPr>
+            <w:cnfStyle w:val="001000000000" w:firstRow="0" w:lastRow="0" w:firstColumn="1" w:lastColumn="0" w:oddVBand="0" w:evenVBand="0" w:oddHBand="0" w:evenHBand="0" w:firstRowFirstColumn="0" w:firstRowLastColumn="0" w:lastRowFirstColumn="0" w:lastRowLastColumn="0"/>
+            <w:tcW w:w="4508" w:type="dxa"/>
+          </w:tcPr>
+          <w:p>
+            <w:pPr>
+              <w:rPr>
+                <w:rFonts w:asciiTheme="majorHAnsi" w:hAnsiTheme="majorHAnsi" w:cstheme="majorHAnsi"/>
+              </w:rPr>
+            </w:pPr>
+            <w:r>
+              <w:rPr>
+                <w:rFonts w:asciiTheme="majorHAnsi" w:hAnsiTheme="majorHAnsi" w:cstheme="majorHAnsi"/>
+              </w:rPr>
+              <w:t>Beschreibung</w:t>
+            </w:r>
+          </w:p>
+        </w:tc>
+        <w:tc>
+          <w:tcPr>
+            <w:tcW w:w="4508" w:type="dxa"/>
+          </w:tcPr>
+          <w:p>
+            <w:pPr>
+              <w:cnfStyle w:val="000000100000" w:firstRow="0" w:lastRow="0" w:firstColumn="0" w:lastColumn="0" w:oddVBand="0" w:evenVBand="0" w:oddHBand="1" w:evenHBand="0" w:firstRowFirstColumn="0" w:firstRowLastColumn="0" w:lastRowFirstColumn="0" w:lastRowLastColumn="0"/>
+              <w:rPr>
+                <w:rFonts w:asciiTheme="majorHAnsi" w:hAnsiTheme="majorHAnsi" w:cstheme="majorHAnsi"/>
+              </w:rPr>
+            </w:pPr>
+            <w:r>
+              <w:rPr>
+                <w:rFonts w:asciiTheme="majorHAnsi" w:hAnsiTheme="majorHAnsi" w:cstheme="majorHAnsi"/>
+              </w:rPr>
+              <w:t>Beschleunigung</w:t>
+            </w:r>
+          </w:p>
+        </w:tc>
+      </w:tr>
+      <w:tr>
+        <w:tc>
+          <w:tcPr>
+            <w:cnfStyle w:val="001000000000" w:firstRow="0" w:lastRow="0" w:firstColumn="1" w:lastColumn="0" w:oddVBand="0" w:evenVBand="0" w:oddHBand="0" w:evenHBand="0" w:firstRowFirstColumn="0" w:firstRowLastColumn="0" w:lastRowFirstColumn="0" w:lastRowLastColumn="0"/>
+            <w:tcW w:w="4508" w:type="dxa"/>
+          </w:tcPr>
+          <w:p>
+            <w:pPr>
+              <w:rPr>
+                <w:rFonts w:asciiTheme="majorHAnsi" w:hAnsiTheme="majorHAnsi" w:cstheme="majorHAnsi"/>
+              </w:rPr>
+            </w:pPr>
+            <w:r>
+              <w:rPr>
+                <w:rFonts w:asciiTheme="majorHAnsi" w:hAnsiTheme="majorHAnsi" w:cstheme="majorHAnsi"/>
+              </w:rPr>
+              <w:t>Testschritte</w:t>
+            </w:r>
+          </w:p>
+        </w:tc>
+        <w:tc>
+          <w:tcPr>
+            <w:tcW w:w="4508" w:type="dxa"/>
+          </w:tcPr>
+          <w:p>
+            <w:pPr>
+              <w:cnfStyle w:val="000000000000" w:firstRow="0" w:lastRow="0" w:firstColumn="0" w:lastColumn="0" w:oddVBand="0" w:evenVBand="0" w:oddHBand="0" w:evenHBand="0" w:firstRowFirstColumn="0" w:firstRowLastColumn="0" w:lastRowFirstColumn="0" w:lastRowLastColumn="0"/>
+              <w:rPr>
+                <w:rFonts w:asciiTheme="majorHAnsi" w:hAnsiTheme="majorHAnsi" w:cstheme="majorHAnsi"/>
+              </w:rPr>
+            </w:pPr>
+            <w:r>
+              <w:rPr>
+                <w:rFonts w:asciiTheme="majorHAnsi" w:hAnsiTheme="majorHAnsi" w:cstheme="majorHAnsi"/>
+              </w:rPr>
+              <w:t>Den Lift aus dem Stand im untersten Stock in die oberste Etage beordern und die LEDs der Liftpositionsanzeige beobachten.</w:t>
+            </w:r>
+          </w:p>
+        </w:tc>
+      </w:tr>
+      <w:tr>
+        <w:trPr>
+          <w:cnfStyle w:val="000000100000" w:firstRow="0" w:lastRow="0" w:firstColumn="0" w:lastColumn="0" w:oddVBand="0" w:evenVBand="0" w:oddHBand="1" w:evenHBand="0" w:firstRowFirstColumn="0" w:firstRowLastColumn="0" w:lastRowFirstColumn="0" w:lastRowLastColumn="0"/>
+        </w:trPr>
+        <w:tc>
+          <w:tcPr>
+            <w:cnfStyle w:val="001000000000" w:firstRow="0" w:lastRow="0" w:firstColumn="1" w:lastColumn="0" w:oddVBand="0" w:evenVBand="0" w:oddHBand="0" w:evenHBand="0" w:firstRowFirstColumn="0" w:firstRowLastColumn="0" w:lastRowFirstColumn="0" w:lastRowLastColumn="0"/>
+            <w:tcW w:w="4508" w:type="dxa"/>
+          </w:tcPr>
+          <w:p>
+            <w:pPr>
+              <w:rPr>
+                <w:rFonts w:asciiTheme="majorHAnsi" w:hAnsiTheme="majorHAnsi" w:cstheme="majorHAnsi"/>
+              </w:rPr>
+            </w:pPr>
+            <w:r>
+              <w:rPr>
+                <w:rFonts w:asciiTheme="majorHAnsi" w:hAnsiTheme="majorHAnsi" w:cstheme="majorHAnsi"/>
+              </w:rPr>
+              <w:t>erwartetes Ergebnis</w:t>
+            </w:r>
+          </w:p>
+        </w:tc>
+        <w:tc>
+          <w:tcPr>
+            <w:tcW w:w="4508" w:type="dxa"/>
+          </w:tcPr>
+          <w:p>
+            <w:pPr>
+              <w:cnfStyle w:val="000000100000" w:firstRow="0" w:lastRow="0" w:firstColumn="0" w:lastColumn="0" w:oddVBand="0" w:evenVBand="0" w:oddHBand="1" w:evenHBand="0" w:firstRowFirstColumn="0" w:firstRowLastColumn="0" w:lastRowFirstColumn="0" w:lastRowLastColumn="0"/>
+              <w:rPr>
+                <w:rFonts w:asciiTheme="majorHAnsi" w:hAnsiTheme="majorHAnsi" w:cstheme="majorHAnsi"/>
+              </w:rPr>
+            </w:pPr>
+            <w:r>
+              <w:rPr>
+                <w:rFonts w:asciiTheme="majorHAnsi" w:hAnsiTheme="majorHAnsi" w:cstheme="majorHAnsi"/>
+              </w:rPr>
+              <w:t>Eine Beschleunigung und Verzögerung ist deutlich zu erkennen.</w:t>
+            </w:r>
+          </w:p>
+        </w:tc>
+      </w:tr>
+      <w:tr>
+        <w:tc>
+          <w:tcPr>
+            <w:cnfStyle w:val="001000000000" w:firstRow="0" w:lastRow="0" w:firstColumn="1" w:lastColumn="0" w:oddVBand="0" w:evenVBand="0" w:oddHBand="0" w:evenHBand="0" w:firstRowFirstColumn="0" w:firstRowLastColumn="0" w:lastRowFirstColumn="0" w:lastRowLastColumn="0"/>
+            <w:tcW w:w="4508" w:type="dxa"/>
+          </w:tcPr>
+          <w:p>
+            <w:pPr>
+              <w:rPr>
+                <w:rFonts w:asciiTheme="majorHAnsi" w:hAnsiTheme="majorHAnsi" w:cstheme="majorHAnsi"/>
+              </w:rPr>
+            </w:pPr>
+            <w:r>
+              <w:rPr>
+                <w:rFonts w:asciiTheme="majorHAnsi" w:hAnsiTheme="majorHAnsi" w:cstheme="majorHAnsi"/>
+              </w:rPr>
+              <w:t>Ergebnis</w:t>
+            </w:r>
+          </w:p>
+        </w:tc>
+        <w:tc>
+          <w:tcPr>
+            <w:tcW w:w="4508" w:type="dxa"/>
+          </w:tcPr>
+          <w:p>
+            <w:pPr>
+              <w:cnfStyle w:val="000000000000" w:firstRow="0" w:lastRow="0" w:firstColumn="0" w:lastColumn="0" w:oddVBand="0" w:evenVBand="0" w:oddHBand="0" w:evenHBand="0" w:firstRowFirstColumn="0" w:firstRowLastColumn="0" w:lastRowFirstColumn="0" w:lastRowLastColumn="0"/>
+              <w:rPr>
+                <w:rFonts w:asciiTheme="majorHAnsi" w:hAnsiTheme="majorHAnsi" w:cstheme="majorHAnsi"/>
+              </w:rPr>
+            </w:pPr>
+            <w:r>
+              <w:rPr>
+                <w:rFonts w:asciiTheme="majorHAnsi" w:hAnsiTheme="majorHAnsi" w:cstheme="majorHAnsi"/>
+              </w:rPr>
+              <w:t>Eine Beschleunigung und Verzögerung ist deutlich zu erkennen.</w:t>
+            </w:r>
+          </w:p>
+        </w:tc>
+      </w:tr>
+      <w:tr>
+        <w:trPr>
+          <w:cnfStyle w:val="000000100000" w:firstRow="0" w:lastRow="0" w:firstColumn="0" w:lastColumn="0" w:oddVBand="0" w:evenVBand="0" w:oddHBand="1" w:evenHBand="0" w:firstRowFirstColumn="0" w:firstRowLastColumn="0" w:lastRowFirstColumn="0" w:lastRowLastColumn="0"/>
+        </w:trPr>
+        <w:tc>
+          <w:tcPr>
+            <w:cnfStyle w:val="001000000000" w:firstRow="0" w:lastRow="0" w:firstColumn="1" w:lastColumn="0" w:oddVBand="0" w:evenVBand="0" w:oddHBand="0" w:evenHBand="0" w:firstRowFirstColumn="0" w:firstRowLastColumn="0" w:lastRowFirstColumn="0" w:lastRowLastColumn="0"/>
+            <w:tcW w:w="4508" w:type="dxa"/>
+          </w:tcPr>
+          <w:p>
+            <w:pPr>
+              <w:rPr>
+                <w:rFonts w:asciiTheme="majorHAnsi" w:hAnsiTheme="majorHAnsi" w:cstheme="majorHAnsi"/>
+              </w:rPr>
+            </w:pPr>
+            <w:r>
+              <w:rPr>
+                <w:rFonts w:asciiTheme="majorHAnsi" w:hAnsiTheme="majorHAnsi" w:cstheme="majorHAnsi"/>
+              </w:rPr>
+              <w:t>Status</w:t>
+            </w:r>
+          </w:p>
+        </w:tc>
+        <w:tc>
+          <w:tcPr>
+            <w:tcW w:w="4508" w:type="dxa"/>
+          </w:tcPr>
+          <w:p>
+            <w:pPr>
+              <w:cnfStyle w:val="000000100000" w:firstRow="0" w:lastRow="0" w:firstColumn="0" w:lastColumn="0" w:oddVBand="0" w:evenVBand="0" w:oddHBand="1" w:evenHBand="0" w:firstRowFirstColumn="0" w:firstRowLastColumn="0" w:lastRowFirstColumn="0" w:lastRowLastColumn="0"/>
+              <w:rPr>
+                <w:rFonts w:asciiTheme="majorHAnsi" w:hAnsiTheme="majorHAnsi" w:cstheme="majorHAnsi"/>
+              </w:rPr>
+            </w:pPr>
+            <w:r>
+              <w:rPr>
+                <w:rFonts w:asciiTheme="majorHAnsi" w:hAnsiTheme="majorHAnsi" w:cstheme="majorHAnsi"/>
+              </w:rPr>
+              <w:t>ok</w:t>
+            </w:r>
+          </w:p>
+        </w:tc>
+      </w:tr>
+    </w:tbl>
+    <w:p>
+      <w:pPr>
+        <w:rPr>
+          <w:rFonts w:asciiTheme="majorHAnsi" w:hAnsiTheme="majorHAnsi" w:cstheme="majorHAnsi"/>
+        </w:rPr>
+      </w:pPr>
+    </w:p>
+    <w:tbl>
+      <w:tblPr>
+        <w:tblStyle w:val="Gitternetztabelle4Akzent2"/>
+        <w:tblW w:w="0" w:type="auto"/>
+        <w:tblLook w:val="04A0" w:firstRow="1" w:lastRow="0" w:firstColumn="1" w:lastColumn="0" w:noHBand="0" w:noVBand="1"/>
+      </w:tblPr>
+      <w:tblGrid>
+        <w:gridCol w:w="4508"/>
+        <w:gridCol w:w="4508"/>
+      </w:tblGrid>
+      <w:tr>
+        <w:trPr>
+          <w:cnfStyle w:val="100000000000" w:firstRow="1" w:lastRow="0" w:firstColumn="0" w:lastColumn="0" w:oddVBand="0" w:evenVBand="0" w:oddHBand="0" w:evenHBand="0" w:firstRowFirstColumn="0" w:firstRowLastColumn="0" w:lastRowFirstColumn="0" w:lastRowLastColumn="0"/>
+        </w:trPr>
+        <w:tc>
+          <w:tcPr>
+            <w:cnfStyle w:val="001000000000" w:firstRow="0" w:lastRow="0" w:firstColumn="1" w:lastColumn="0" w:oddVBand="0" w:evenVBand="0" w:oddHBand="0" w:evenHBand="0" w:firstRowFirstColumn="0" w:firstRowLastColumn="0" w:lastRowFirstColumn="0" w:lastRowLastColumn="0"/>
+            <w:tcW w:w="4508" w:type="dxa"/>
+          </w:tcPr>
+          <w:p>
+            <w:pPr>
+              <w:rPr>
+                <w:rFonts w:asciiTheme="majorHAnsi" w:hAnsiTheme="majorHAnsi" w:cstheme="majorHAnsi"/>
+              </w:rPr>
+            </w:pPr>
+            <w:r>
+              <w:rPr>
+                <w:rFonts w:asciiTheme="majorHAnsi" w:hAnsiTheme="majorHAnsi" w:cstheme="majorHAnsi"/>
+              </w:rPr>
+              <w:t>ID</w:t>
+            </w:r>
+          </w:p>
+        </w:tc>
+        <w:tc>
+          <w:tcPr>
+            <w:tcW w:w="4508" w:type="dxa"/>
+          </w:tcPr>
+          <w:p>
+            <w:pPr>
+              <w:cnfStyle w:val="100000000000" w:firstRow="1" w:lastRow="0" w:firstColumn="0" w:lastColumn="0" w:oddVBand="0" w:evenVBand="0" w:oddHBand="0" w:evenHBand="0" w:firstRowFirstColumn="0" w:firstRowLastColumn="0" w:lastRowFirstColumn="0" w:lastRowLastColumn="0"/>
+              <w:rPr>
+                <w:rFonts w:asciiTheme="majorHAnsi" w:hAnsiTheme="majorHAnsi" w:cstheme="majorHAnsi"/>
+              </w:rPr>
+            </w:pPr>
+            <w:r>
+              <w:rPr>
+                <w:rFonts w:asciiTheme="majorHAnsi" w:hAnsiTheme="majorHAnsi" w:cstheme="majorHAnsi"/>
+              </w:rPr>
+              <w:t>11</w:t>
+            </w:r>
+          </w:p>
+        </w:tc>
+      </w:tr>
+      <w:tr>
+        <w:trPr>
+          <w:cnfStyle w:val="000000100000" w:firstRow="0" w:lastRow="0" w:firstColumn="0" w:lastColumn="0" w:oddVBand="0" w:evenVBand="0" w:oddHBand="1" w:evenHBand="0" w:firstRowFirstColumn="0" w:firstRowLastColumn="0" w:lastRowFirstColumn="0" w:lastRowLastColumn="0"/>
+        </w:trPr>
+        <w:tc>
+          <w:tcPr>
+            <w:cnfStyle w:val="001000000000" w:firstRow="0" w:lastRow="0" w:firstColumn="1" w:lastColumn="0" w:oddVBand="0" w:evenVBand="0" w:oddHBand="0" w:evenHBand="0" w:firstRowFirstColumn="0" w:firstRowLastColumn="0" w:lastRowFirstColumn="0" w:lastRowLastColumn="0"/>
+            <w:tcW w:w="4508" w:type="dxa"/>
+          </w:tcPr>
+          <w:p>
+            <w:pPr>
+              <w:rPr>
+                <w:rFonts w:asciiTheme="majorHAnsi" w:hAnsiTheme="majorHAnsi" w:cstheme="majorHAnsi"/>
+              </w:rPr>
+            </w:pPr>
+            <w:r>
+              <w:rPr>
+                <w:rFonts w:asciiTheme="majorHAnsi" w:hAnsiTheme="majorHAnsi" w:cstheme="majorHAnsi"/>
+              </w:rPr>
+              <w:t>Beschreibung</w:t>
+            </w:r>
+          </w:p>
+        </w:tc>
+        <w:tc>
+          <w:tcPr>
+            <w:tcW w:w="4508" w:type="dxa"/>
+          </w:tcPr>
+          <w:p>
+            <w:pPr>
+              <w:cnfStyle w:val="000000100000" w:firstRow="0" w:lastRow="0" w:firstColumn="0" w:lastColumn="0" w:oddVBand="0" w:evenVBand="0" w:oddHBand="1" w:evenHBand="0" w:firstRowFirstColumn="0" w:firstRowLastColumn="0" w:lastRowFirstColumn="0" w:lastRowLastColumn="0"/>
+              <w:rPr>
+                <w:rFonts w:asciiTheme="majorHAnsi" w:hAnsiTheme="majorHAnsi" w:cstheme="majorHAnsi"/>
+              </w:rPr>
+            </w:pPr>
+            <w:r>
+              <w:rPr>
+                <w:rFonts w:asciiTheme="majorHAnsi" w:hAnsiTheme="majorHAnsi" w:cstheme="majorHAnsi"/>
+              </w:rPr>
+              <w:t>Notfall</w:t>
+            </w:r>
+          </w:p>
+        </w:tc>
+      </w:tr>
+      <w:tr>
+        <w:tc>
+          <w:tcPr>
+            <w:cnfStyle w:val="001000000000" w:firstRow="0" w:lastRow="0" w:firstColumn="1" w:lastColumn="0" w:oddVBand="0" w:evenVBand="0" w:oddHBand="0" w:evenHBand="0" w:firstRowFirstColumn="0" w:firstRowLastColumn="0" w:lastRowFirstColumn="0" w:lastRowLastColumn="0"/>
+            <w:tcW w:w="4508" w:type="dxa"/>
+          </w:tcPr>
+          <w:p>
+            <w:pPr>
+              <w:rPr>
+                <w:rFonts w:asciiTheme="majorHAnsi" w:hAnsiTheme="majorHAnsi" w:cstheme="majorHAnsi"/>
+              </w:rPr>
+            </w:pPr>
+            <w:r>
+              <w:rPr>
+                <w:rFonts w:asciiTheme="majorHAnsi" w:hAnsiTheme="majorHAnsi" w:cstheme="majorHAnsi"/>
+              </w:rPr>
+              <w:t>Testschritte</w:t>
+            </w:r>
+          </w:p>
+        </w:tc>
+        <w:tc>
+          <w:tcPr>
+            <w:tcW w:w="4508" w:type="dxa"/>
+          </w:tcPr>
+          <w:p>
+            <w:pPr>
+              <w:cnfStyle w:val="000000000000" w:firstRow="0" w:lastRow="0" w:firstColumn="0" w:lastColumn="0" w:oddVBand="0" w:evenVBand="0" w:oddHBand="0" w:evenHBand="0" w:firstRowFirstColumn="0" w:firstRowLastColumn="0" w:lastRowFirstColumn="0" w:lastRowLastColumn="0"/>
+              <w:rPr>
+                <w:rFonts w:asciiTheme="majorHAnsi" w:hAnsiTheme="majorHAnsi" w:cstheme="majorHAnsi"/>
+              </w:rPr>
+            </w:pPr>
+            <w:r>
+              <w:rPr>
+                <w:rFonts w:asciiTheme="majorHAnsi" w:hAnsiTheme="majorHAnsi" w:cstheme="majorHAnsi"/>
+              </w:rPr>
+              <w:t>Im in Fahrt Lift die Notfalltaste drücken.</w:t>
+            </w:r>
+          </w:p>
+        </w:tc>
+      </w:tr>
+      <w:tr>
+        <w:trPr>
+          <w:cnfStyle w:val="000000100000" w:firstRow="0" w:lastRow="0" w:firstColumn="0" w:lastColumn="0" w:oddVBand="0" w:evenVBand="0" w:oddHBand="1" w:evenHBand="0" w:firstRowFirstColumn="0" w:firstRowLastColumn="0" w:lastRowFirstColumn="0" w:lastRowLastColumn="0"/>
+        </w:trPr>
+        <w:tc>
+          <w:tcPr>
+            <w:cnfStyle w:val="001000000000" w:firstRow="0" w:lastRow="0" w:firstColumn="1" w:lastColumn="0" w:oddVBand="0" w:evenVBand="0" w:oddHBand="0" w:evenHBand="0" w:firstRowFirstColumn="0" w:firstRowLastColumn="0" w:lastRowFirstColumn="0" w:lastRowLastColumn="0"/>
+            <w:tcW w:w="4508" w:type="dxa"/>
+          </w:tcPr>
+          <w:p>
+            <w:pPr>
+              <w:rPr>
+                <w:rFonts w:asciiTheme="majorHAnsi" w:hAnsiTheme="majorHAnsi" w:cstheme="majorHAnsi"/>
+              </w:rPr>
+            </w:pPr>
+            <w:r>
+              <w:rPr>
+                <w:rFonts w:asciiTheme="majorHAnsi" w:hAnsiTheme="majorHAnsi" w:cstheme="majorHAnsi"/>
+              </w:rPr>
+              <w:t>erwartetes Ergebnis</w:t>
+            </w:r>
+          </w:p>
+        </w:tc>
+        <w:tc>
+          <w:tcPr>
+            <w:tcW w:w="4508" w:type="dxa"/>
+          </w:tcPr>
+          <w:p>
+            <w:pPr>
+              <w:cnfStyle w:val="000000100000" w:firstRow="0" w:lastRow="0" w:firstColumn="0" w:lastColumn="0" w:oddVBand="0" w:evenVBand="0" w:oddHBand="1" w:evenHBand="0" w:firstRowFirstColumn="0" w:firstRowLastColumn="0" w:lastRowFirstColumn="0" w:lastRowLastColumn="0"/>
+              <w:rPr>
+                <w:rFonts w:asciiTheme="majorHAnsi" w:hAnsiTheme="majorHAnsi" w:cstheme="majorHAnsi"/>
+              </w:rPr>
+            </w:pPr>
+            <w:r>
+              <w:rPr>
+                <w:rFonts w:asciiTheme="majorHAnsi" w:hAnsiTheme="majorHAnsi" w:cstheme="majorHAnsi"/>
+              </w:rPr>
+              <w:t>Der Lift hält an der nächsten Etage</w:t>
+            </w:r>
+          </w:p>
+        </w:tc>
+      </w:tr>
+      <w:tr>
+        <w:tc>
+          <w:tcPr>
+            <w:cnfStyle w:val="001000000000" w:firstRow="0" w:lastRow="0" w:firstColumn="1" w:lastColumn="0" w:oddVBand="0" w:evenVBand="0" w:oddHBand="0" w:evenHBand="0" w:firstRowFirstColumn="0" w:firstRowLastColumn="0" w:lastRowFirstColumn="0" w:lastRowLastColumn="0"/>
+            <w:tcW w:w="4508" w:type="dxa"/>
+          </w:tcPr>
+          <w:p>
+            <w:pPr>
+              <w:rPr>
+                <w:rFonts w:asciiTheme="majorHAnsi" w:hAnsiTheme="majorHAnsi" w:cstheme="majorHAnsi"/>
+              </w:rPr>
+            </w:pPr>
+            <w:r>
+              <w:rPr>
+                <w:rFonts w:asciiTheme="majorHAnsi" w:hAnsiTheme="majorHAnsi" w:cstheme="majorHAnsi"/>
+              </w:rPr>
+              <w:t>Ergebnis</w:t>
+            </w:r>
+          </w:p>
+        </w:tc>
+        <w:tc>
+          <w:tcPr>
+            <w:tcW w:w="4508" w:type="dxa"/>
+          </w:tcPr>
+          <w:p>
+            <w:pPr>
+              <w:cnfStyle w:val="000000000000" w:firstRow="0" w:lastRow="0" w:firstColumn="0" w:lastColumn="0" w:oddVBand="0" w:evenVBand="0" w:oddHBand="0" w:evenHBand="0" w:firstRowFirstColumn="0" w:firstRowLastColumn="0" w:lastRowFirstColumn="0" w:lastRowLastColumn="0"/>
+              <w:rPr>
+                <w:rFonts w:asciiTheme="majorHAnsi" w:hAnsiTheme="majorHAnsi" w:cstheme="majorHAnsi"/>
+              </w:rPr>
+            </w:pPr>
+            <w:r>
+              <w:rPr>
+                <w:rFonts w:asciiTheme="majorHAnsi" w:hAnsiTheme="majorHAnsi" w:cstheme="majorHAnsi"/>
+              </w:rPr>
+              <w:t>Der Lift hält an der nächsten Etage</w:t>
+            </w:r>
             <w:bookmarkStart w:id="0" w:name="_GoBack"/>
             <w:bookmarkEnd w:id="0"/>
+          </w:p>
+        </w:tc>
+      </w:tr>
+      <w:tr>
+        <w:trPr>
+          <w:cnfStyle w:val="000000100000" w:firstRow="0" w:lastRow="0" w:firstColumn="0" w:lastColumn="0" w:oddVBand="0" w:evenVBand="0" w:oddHBand="1" w:evenHBand="0" w:firstRowFirstColumn="0" w:firstRowLastColumn="0" w:lastRowFirstColumn="0" w:lastRowLastColumn="0"/>
+        </w:trPr>
+        <w:tc>
+          <w:tcPr>
+            <w:cnfStyle w:val="001000000000" w:firstRow="0" w:lastRow="0" w:firstColumn="1" w:lastColumn="0" w:oddVBand="0" w:evenVBand="0" w:oddHBand="0" w:evenHBand="0" w:firstRowFirstColumn="0" w:firstRowLastColumn="0" w:lastRowFirstColumn="0" w:lastRowLastColumn="0"/>
+            <w:tcW w:w="4508" w:type="dxa"/>
+          </w:tcPr>
+          <w:p>
+            <w:pPr>
+              <w:rPr>
+                <w:rFonts w:asciiTheme="majorHAnsi" w:hAnsiTheme="majorHAnsi" w:cstheme="majorHAnsi"/>
+              </w:rPr>
+            </w:pPr>
+            <w:r>
+              <w:rPr>
+                <w:rFonts w:asciiTheme="majorHAnsi" w:hAnsiTheme="majorHAnsi" w:cstheme="majorHAnsi"/>
+              </w:rPr>
+              <w:t>Status</w:t>
+            </w:r>
+          </w:p>
+        </w:tc>
+        <w:tc>
+          <w:tcPr>
+            <w:tcW w:w="4508" w:type="dxa"/>
+          </w:tcPr>
+          <w:p>
+            <w:pPr>
+              <w:cnfStyle w:val="000000100000" w:firstRow="0" w:lastRow="0" w:firstColumn="0" w:lastColumn="0" w:oddVBand="0" w:evenVBand="0" w:oddHBand="1" w:evenHBand="0" w:firstRowFirstColumn="0" w:firstRowLastColumn="0" w:lastRowFirstColumn="0" w:lastRowLastColumn="0"/>
+              <w:rPr>
+                <w:rFonts w:asciiTheme="majorHAnsi" w:hAnsiTheme="majorHAnsi" w:cstheme="majorHAnsi"/>
+              </w:rPr>
+            </w:pPr>
+            <w:r>
+              <w:rPr>
+                <w:rFonts w:asciiTheme="majorHAnsi" w:hAnsiTheme="majorHAnsi" w:cstheme="majorHAnsi"/>
+              </w:rPr>
+              <w:t>ok</w:t>
+            </w:r>
           </w:p>
         </w:tc>
       </w:tr>
@@ -1996,7 +3302,7 @@
 </file>
 
 <file path=word/styles.xml><?xml version="1.0" encoding="utf-8"?>
-<w:styles xmlns:mc="http://schemas.openxmlformats.org/markup-compatibility/2006" xmlns:r="http://schemas.openxmlformats.org/officeDocument/2006/relationships" xmlns:w="http://schemas.openxmlformats.org/wordprocessingml/2006/main" xmlns:w14="http://schemas.microsoft.com/office/word/2010/wordml" xmlns:w15="http://schemas.microsoft.com/office/word/2012/wordml" xmlns:w16cid="http://schemas.microsoft.com/office/word/2016/wordml/cid" xmlns:w16se="http://schemas.microsoft.com/office/word/2015/wordml/symex" mc:Ignorable="w14 w15 w16se w16cid">
+<w:styles xmlns:mc="http://schemas.openxmlformats.org/markup-compatibility/2006" xmlns:r="http://schemas.openxmlformats.org/officeDocument/2006/relationships" xmlns:w="http://schemas.openxmlformats.org/wordprocessingml/2006/main" xmlns:w14="http://schemas.microsoft.com/office/word/2010/wordml" xmlns:w15="http://schemas.microsoft.com/office/word/2012/wordml" xmlns:w16se="http://schemas.microsoft.com/office/word/2015/wordml/symex" mc:Ignorable="w14 w15 w16se">
   <w:docDefaults>
     <w:rPrDefault>
       <w:rPr>
@@ -2012,7 +3318,7 @@
       </w:pPr>
     </w:pPrDefault>
   </w:docDefaults>
-  <w:latentStyles w:defLockedState="0" w:defUIPriority="99" w:defSemiHidden="0" w:defUnhideWhenUsed="0" w:defQFormat="0" w:count="375">
+  <w:latentStyles w:defLockedState="0" w:defUIPriority="99" w:defSemiHidden="0" w:defUnhideWhenUsed="0" w:defQFormat="0" w:count="371">
     <w:lsdException w:name="Normal" w:uiPriority="0" w:qFormat="1"/>
     <w:lsdException w:name="heading 1" w:uiPriority="9" w:qFormat="1"/>
     <w:lsdException w:name="heading 2" w:semiHidden="1" w:uiPriority="9" w:unhideWhenUsed="1" w:qFormat="1"/>
@@ -2384,10 +3690,6 @@
     <w:lsdException w:name="List Table 5 Dark Accent 6" w:uiPriority="50"/>
     <w:lsdException w:name="List Table 6 Colorful Accent 6" w:uiPriority="51"/>
     <w:lsdException w:name="List Table 7 Colorful Accent 6" w:uiPriority="52"/>
-    <w:lsdException w:name="Mention" w:semiHidden="1" w:unhideWhenUsed="1"/>
-    <w:lsdException w:name="Smart Hyperlink" w:semiHidden="1" w:unhideWhenUsed="1"/>
-    <w:lsdException w:name="Hashtag" w:semiHidden="1" w:unhideWhenUsed="1"/>
-    <w:lsdException w:name="Unresolved Mention" w:semiHidden="1" w:unhideWhenUsed="1"/>
   </w:latentStyles>
   <w:style w:type="paragraph" w:default="1" w:styleId="Standard">
     <w:name w:val="Normal"/>

</xml_diff>